<commit_message>
Fix formatting of rules doc
</commit_message>
<xml_diff>
--- a/src/docs/WFFL Rules.docx
+++ b/src/docs/WFFL Rules.docx
@@ -2,282 +2,6 @@
 <file path=word/document.xml><?xml version="1.0" encoding="utf-8"?>
 <w:document xmlns:mc="http://schemas.openxmlformats.org/markup-compatibility/2006" xmlns:o="urn:schemas-microsoft-com:office:office" xmlns:r="http://schemas.openxmlformats.org/officeDocument/2006/relationships" xmlns:m="http://schemas.openxmlformats.org/officeDocument/2006/math" xmlns:v="urn:schemas-microsoft-com:vml" xmlns:wp="http://schemas.openxmlformats.org/drawingml/2006/wordprocessingDrawing" xmlns:w10="urn:schemas-microsoft-com:office:word" xmlns:w="http://schemas.openxmlformats.org/wordprocessingml/2006/main" xmlns:wne="http://schemas.microsoft.com/office/word/2006/wordml" xmlns:sl="http://schemas.openxmlformats.org/schemaLibrary/2006/main" xmlns:a="http://schemas.openxmlformats.org/drawingml/2006/main" xmlns:pic="http://schemas.openxmlformats.org/drawingml/2006/picture" xmlns:c="http://schemas.openxmlformats.org/drawingml/2006/chart" xmlns:lc="http://schemas.openxmlformats.org/drawingml/2006/lockedCanvas" xmlns:dgm="http://schemas.openxmlformats.org/drawingml/2006/diagram" xmlns:wps="http://schemas.microsoft.com/office/word/2010/wordprocessingShape" xmlns:wpg="http://schemas.microsoft.com/office/word/2010/wordprocessingGroup" xmlns:w14="http://schemas.microsoft.com/office/word/2010/wordml" xmlns:w15="http://schemas.microsoft.com/office/word/2012/wordml" xmlns:w16="http://schemas.microsoft.com/office/word/2018/wordml" xmlns:w16cex="http://schemas.microsoft.com/office/word/2018/wordml/cex" xmlns:w16cid="http://schemas.microsoft.com/office/word/2016/wordml/cid" xmlns="http://schemas.microsoft.com/office/tasks/2019/documenttasks" xmlns:cr="http://schemas.microsoft.com/office/comments/2020/reactions">
   <w:body>
-    <w:p>
-      <w:pPr>
-        <w:spacing w:line="360" w:lineRule="auto"/>
-        <w:jc w:val="center"/>
-        <w:rPr>
-          <w:rFonts w:ascii="Arial" w:cs="Arial" w:eastAsia="Arial" w:hAnsi="Arial"/>
-          <w:b w:val="1"/>
-          <w:sz w:val="40"/>
-          <w:szCs w:val="40"/>
-        </w:rPr>
-      </w:pPr>
-      <w:r>
-        <w:rPr>
-          <w:rtl w:val="0"/>
-        </w:rPr>
-      </w:r>
-    </w:p>
-    <w:p>
-      <w:pPr>
-        <w:spacing w:line="360" w:lineRule="auto"/>
-        <w:jc w:val="center"/>
-        <w:rPr>
-          <w:rFonts w:ascii="Arial" w:cs="Arial" w:eastAsia="Arial" w:hAnsi="Arial"/>
-          <w:b w:val="1"/>
-          <w:sz w:val="40"/>
-          <w:szCs w:val="40"/>
-        </w:rPr>
-      </w:pPr>
-      <w:r>
-        <w:rPr>
-          <w:rtl w:val="0"/>
-        </w:rPr>
-      </w:r>
-    </w:p>
-    <w:p>
-      <w:pPr>
-        <w:spacing w:line="360" w:lineRule="auto"/>
-        <w:jc w:val="center"/>
-        <w:rPr>
-          <w:rFonts w:ascii="Arial" w:cs="Arial" w:eastAsia="Arial" w:hAnsi="Arial"/>
-          <w:b w:val="1"/>
-          <w:sz w:val="40"/>
-          <w:szCs w:val="40"/>
-        </w:rPr>
-      </w:pPr>
-      <w:r>
-        <w:rPr>
-          <w:rtl w:val="0"/>
-        </w:rPr>
-      </w:r>
-    </w:p>
-    <w:p>
-      <w:pPr>
-        <w:spacing w:line="360" w:lineRule="auto"/>
-        <w:jc w:val="center"/>
-        <w:rPr>
-          <w:rFonts w:ascii="Arial" w:cs="Arial" w:eastAsia="Arial" w:hAnsi="Arial"/>
-          <w:b w:val="1"/>
-          <w:sz w:val="40"/>
-          <w:szCs w:val="40"/>
-        </w:rPr>
-      </w:pPr>
-      <w:r>
-        <w:rPr>
-          <w:rFonts w:ascii="Arial" w:cs="Arial" w:eastAsia="Arial" w:hAnsi="Arial"/>
-          <w:b w:val="1"/>
-          <w:sz w:val="40"/>
-          <w:szCs w:val="40"/>
-          <w:rtl w:val="0"/>
-        </w:rPr>
-        <w:t xml:space="preserve">2024</w:t>
-      </w:r>
-    </w:p>
-    <w:p>
-      <w:pPr>
-        <w:spacing w:line="360" w:lineRule="auto"/>
-        <w:jc w:val="center"/>
-        <w:rPr>
-          <w:rFonts w:ascii="Arial" w:cs="Arial" w:eastAsia="Arial" w:hAnsi="Arial"/>
-          <w:b w:val="1"/>
-          <w:sz w:val="40"/>
-          <w:szCs w:val="40"/>
-        </w:rPr>
-      </w:pPr>
-      <w:r>
-        <w:rPr>
-          <w:rFonts w:ascii="Arial" w:cs="Arial" w:eastAsia="Arial" w:hAnsi="Arial"/>
-          <w:b w:val="1"/>
-          <w:sz w:val="40"/>
-          <w:szCs w:val="40"/>
-          <w:rtl w:val="0"/>
-        </w:rPr>
-        <w:t xml:space="preserve">OFFICIAL PLAYING RULES</w:t>
-      </w:r>
-    </w:p>
-    <w:p>
-      <w:pPr>
-        <w:spacing w:line="360" w:lineRule="auto"/>
-        <w:jc w:val="center"/>
-        <w:rPr>
-          <w:rFonts w:ascii="Arial" w:cs="Arial" w:eastAsia="Arial" w:hAnsi="Arial"/>
-          <w:b w:val="1"/>
-          <w:sz w:val="40"/>
-          <w:szCs w:val="40"/>
-        </w:rPr>
-      </w:pPr>
-      <w:r>
-        <w:rPr>
-          <w:rFonts w:ascii="Arial" w:cs="Arial" w:eastAsia="Arial" w:hAnsi="Arial"/>
-          <w:b w:val="1"/>
-          <w:sz w:val="40"/>
-          <w:szCs w:val="40"/>
-          <w:rtl w:val="0"/>
-        </w:rPr>
-        <w:t xml:space="preserve">OF THE</w:t>
-      </w:r>
-    </w:p>
-    <w:p>
-      <w:pPr>
-        <w:spacing w:line="360" w:lineRule="auto"/>
-        <w:jc w:val="center"/>
-        <w:rPr>
-          <w:rFonts w:ascii="Arial" w:cs="Arial" w:eastAsia="Arial" w:hAnsi="Arial"/>
-          <w:b w:val="1"/>
-          <w:sz w:val="40"/>
-          <w:szCs w:val="40"/>
-        </w:rPr>
-      </w:pPr>
-      <w:r>
-        <w:rPr>
-          <w:rFonts w:ascii="Arial" w:cs="Arial" w:eastAsia="Arial" w:hAnsi="Arial"/>
-          <w:b w:val="1"/>
-          <w:sz w:val="40"/>
-          <w:szCs w:val="40"/>
-          <w:rtl w:val="0"/>
-        </w:rPr>
-        <w:t xml:space="preserve">WALLERSTEIN FANTASY FOOTBALL LEAGUE</w:t>
-      </w:r>
-    </w:p>
-    <w:p>
-      <w:pPr>
-        <w:jc w:val="center"/>
-        <w:rPr>
-          <w:rFonts w:ascii="Arial" w:cs="Arial" w:eastAsia="Arial" w:hAnsi="Arial"/>
-          <w:b w:val="1"/>
-          <w:sz w:val="44"/>
-          <w:szCs w:val="44"/>
-        </w:rPr>
-      </w:pPr>
-      <w:r>
-        <w:rPr>
-          <w:rFonts w:ascii="Arial" w:cs="Arial" w:eastAsia="Arial" w:hAnsi="Arial"/>
-          <w:b w:val="1"/>
-          <w:sz w:val="32"/>
-          <w:szCs w:val="32"/>
-        </w:rPr>
-        <w:drawing>
-          <wp:inline distB="0" distT="0" distL="0" distR="0">
-            <wp:extent cx="2247900" cy="2247900"/>
-            <wp:effectExtent b="0" l="0" r="0" t="0"/>
-            <wp:docPr id="2" name="image1.png"/>
-            <a:graphic>
-              <a:graphicData uri="http://schemas.openxmlformats.org/drawingml/2006/picture">
-                <pic:pic>
-                  <pic:nvPicPr>
-                    <pic:cNvPr id="0" name="image1.png"/>
-                    <pic:cNvPicPr preferRelativeResize="0"/>
-                  </pic:nvPicPr>
-                  <pic:blipFill>
-                    <a:blip r:embed="rId6"/>
-                    <a:srcRect b="0" l="0" r="0" t="0"/>
-                    <a:stretch>
-                      <a:fillRect/>
-                    </a:stretch>
-                  </pic:blipFill>
-                  <pic:spPr>
-                    <a:xfrm>
-                      <a:off x="0" y="0"/>
-                      <a:ext cx="2247900" cy="2247900"/>
-                    </a:xfrm>
-                    <a:prstGeom prst="rect"/>
-                    <a:ln/>
-                  </pic:spPr>
-                </pic:pic>
-              </a:graphicData>
-            </a:graphic>
-          </wp:inline>
-        </w:drawing>
-      </w:r>
-      <w:r>
-        <w:br w:type="page"/>
-      </w:r>
-      <w:r>
-        <w:rPr>
-          <w:rtl w:val="0"/>
-        </w:rPr>
-      </w:r>
-    </w:p>
-    <w:p>
-      <w:pPr>
-        <w:spacing w:line="360" w:lineRule="auto"/>
-        <w:jc w:val="center"/>
-        <w:rPr>
-          <w:rFonts w:ascii="Arial" w:cs="Arial" w:eastAsia="Arial" w:hAnsi="Arial"/>
-          <w:b w:val="1"/>
-          <w:sz w:val="32"/>
-          <w:szCs w:val="32"/>
-        </w:rPr>
-      </w:pPr>
-      <w:r>
-        <w:rPr>
-          <w:rFonts w:ascii="Arial" w:cs="Arial" w:eastAsia="Arial" w:hAnsi="Arial"/>
-          <w:b w:val="1"/>
-          <w:sz w:val="32"/>
-          <w:szCs w:val="32"/>
-          <w:rtl w:val="0"/>
-        </w:rPr>
-        <w:t xml:space="preserve">PREFACE</w:t>
-      </w:r>
-    </w:p>
-    <w:p>
-      <w:pPr>
-        <w:spacing w:line="360" w:lineRule="auto"/>
-        <w:rPr>
-          <w:rFonts w:ascii="Georgia" w:cs="Georgia" w:eastAsia="Georgia" w:hAnsi="Georgia"/>
-          <w:sz w:val="24"/>
-          <w:szCs w:val="24"/>
-        </w:rPr>
-      </w:pPr>
-      <w:r>
-        <w:rPr>
-          <w:rFonts w:ascii="Georgia" w:cs="Georgia" w:eastAsia="Georgia" w:hAnsi="Georgia"/>
-          <w:sz w:val="24"/>
-          <w:szCs w:val="24"/>
-          <w:rtl w:val="0"/>
-        </w:rPr>
-        <w:t xml:space="preserve">This edition of the Official Playing Rules of the Wallerstein Fantasy Football League is currently incomplete and only contains a small subset of all current rules governing the playing of fantasy football that are in effect for the 2021 WFFL season. Member clubs of the League may amend the rules from time to time, pursuant to the applicable voting procedures of the WFFL Constitution and Bylaws. </w:t>
-      </w:r>
-    </w:p>
-    <w:p>
-      <w:pPr>
-        <w:spacing w:line="360" w:lineRule="auto"/>
-        <w:rPr>
-          <w:rFonts w:ascii="Georgia" w:cs="Georgia" w:eastAsia="Georgia" w:hAnsi="Georgia"/>
-          <w:sz w:val="24"/>
-          <w:szCs w:val="24"/>
-        </w:rPr>
-      </w:pPr>
-      <w:r>
-        <w:rPr>
-          <w:rFonts w:ascii="Georgia" w:cs="Georgia" w:eastAsia="Georgia" w:hAnsi="Georgia"/>
-          <w:sz w:val="24"/>
-          <w:szCs w:val="24"/>
-          <w:rtl w:val="0"/>
-        </w:rPr>
-        <w:t xml:space="preserve">Any intra-League dispute or call for interpretation in connection with these rules will be decided by the Commissioner of the League, whose ruling will be final. </w:t>
-      </w:r>
-    </w:p>
-    <w:p>
-      <w:pPr>
-        <w:spacing w:line="360" w:lineRule="auto"/>
-        <w:rPr>
-          <w:rFonts w:ascii="Georgia" w:cs="Georgia" w:eastAsia="Georgia" w:hAnsi="Georgia"/>
-          <w:sz w:val="24"/>
-          <w:szCs w:val="24"/>
-        </w:rPr>
-      </w:pPr>
-      <w:r>
-        <w:br w:type="page"/>
-      </w:r>
-      <w:r>
-        <w:rPr>
-          <w:rtl w:val="0"/>
-        </w:rPr>
-      </w:r>
-    </w:p>
     <w:p>
       <w:pPr>
         <w:spacing w:line="360" w:lineRule="auto"/>

</xml_diff>